<commit_message>
commit update launcher doc
</commit_message>
<xml_diff>
--- a/Turas launcher.docx
+++ b/Turas launcher.docx
@@ -5,12 +5,14 @@
     <w:p>
       <w:pPr>
         <w:rPr>
+          <w:u w:val="single"/>
           <w:lang w:val="en-US"/>
         </w:rPr>
       </w:pPr>
       <w:proofErr w:type="gramStart"/>
       <w:r>
         <w:rPr>
+          <w:u w:val="single"/>
           <w:lang w:val="en-US"/>
         </w:rPr>
         <w:t>Turas</w:t>
@@ -18,6 +20,7 @@
       <w:proofErr w:type="gramEnd"/>
       <w:r>
         <w:rPr>
+          <w:u w:val="single"/>
           <w:lang w:val="en-US"/>
         </w:rPr>
         <w:t xml:space="preserve"> launcher</w:t>
@@ -282,274 +285,517 @@
     <w:p>
       <w:pPr>
         <w:rPr>
-          <w:lang w:val="en-US"/>
-        </w:rPr>
-      </w:pPr>
-      <w:r>
-        <w:rPr>
-          <w:lang w:val="en-US"/>
-        </w:rPr>
-        <w:t>Parser</w:t>
-      </w:r>
-    </w:p>
-    <w:p>
-      <w:pPr>
-        <w:ind w:left="360"/>
-      </w:pPr>
+          <w:u w:val="single"/>
+          <w:lang w:val="en-US"/>
+        </w:rPr>
+      </w:pPr>
+      <w:r>
+        <w:rPr>
+          <w:u w:val="single"/>
+          <w:lang w:val="en-US"/>
+        </w:rPr>
+        <w:t>inventory checker</w:t>
+      </w:r>
+    </w:p>
+    <w:p>
+      <w:pPr>
+        <w:rPr>
+          <w:lang w:val="en-US"/>
+        </w:rPr>
+      </w:pPr>
+    </w:p>
+    <w:p>
+      <w:pPr>
+        <w:rPr>
+          <w:lang w:val="en-US"/>
+        </w:rPr>
+      </w:pPr>
+      <w:r>
+        <w:rPr>
+          <w:lang w:val="en-US"/>
+        </w:rPr>
+        <w:t xml:space="preserve">This scans and check the health of the </w:t>
+      </w:r>
       <w:proofErr w:type="spellStart"/>
       <w:r>
         <w:rPr>
-          <w:rFonts w:ascii="Courier New" w:eastAsia="Courier New" w:hAnsi="Courier New" w:cs="Courier New"/>
-          <w:color w:val="E74C3C"/>
+          <w:lang w:val="en-US"/>
+        </w:rPr>
+        <w:t>turas</w:t>
+      </w:r>
+      <w:proofErr w:type="spellEnd"/>
+      <w:r>
+        <w:rPr>
+          <w:lang w:val="en-US"/>
+        </w:rPr>
+        <w:t xml:space="preserve"> directory</w:t>
+      </w:r>
+    </w:p>
+    <w:p>
+      <w:pPr>
+        <w:rPr>
+          <w:lang w:val="en-US"/>
+        </w:rPr>
+      </w:pPr>
+    </w:p>
+    <w:p>
+      <w:pPr>
+        <w:rPr>
+          <w:lang w:val="en-US"/>
+        </w:rPr>
+      </w:pPr>
+      <w:r>
+        <w:rPr>
+          <w:lang w:val="en-US"/>
+        </w:rPr>
+        <w:t>source("tools/</w:t>
+      </w:r>
+      <w:proofErr w:type="spellStart"/>
+      <w:r>
+        <w:rPr>
+          <w:lang w:val="en-US"/>
+        </w:rPr>
+        <w:t>file_</w:t>
+      </w:r>
+      <w:proofErr w:type="gramStart"/>
+      <w:r>
+        <w:rPr>
+          <w:lang w:val="en-US"/>
+        </w:rPr>
+        <w:t>inventory.R</w:t>
+      </w:r>
+      <w:proofErr w:type="spellEnd"/>
+      <w:proofErr w:type="gramEnd"/>
+      <w:r>
+        <w:rPr>
+          <w:lang w:val="en-US"/>
+        </w:rPr>
+        <w:t>")</w:t>
+      </w:r>
+    </w:p>
+    <w:p>
+      <w:pPr>
+        <w:rPr>
+          <w:lang w:val="en-US"/>
+        </w:rPr>
+      </w:pPr>
+      <w:r>
+        <w:rPr>
+          <w:lang w:val="en-US"/>
+        </w:rPr>
+        <w:t xml:space="preserve">inventory &lt;- </w:t>
+      </w:r>
+      <w:proofErr w:type="spellStart"/>
+      <w:r>
+        <w:rPr>
+          <w:lang w:val="en-US"/>
+        </w:rPr>
+        <w:t>create_</w:t>
+      </w:r>
+      <w:proofErr w:type="gramStart"/>
+      <w:r>
+        <w:rPr>
+          <w:lang w:val="en-US"/>
+        </w:rPr>
+        <w:t>inventory</w:t>
+      </w:r>
+      <w:proofErr w:type="spellEnd"/>
+      <w:r>
+        <w:rPr>
+          <w:lang w:val="en-US"/>
+        </w:rPr>
+        <w:t>(</w:t>
+      </w:r>
+      <w:proofErr w:type="gramEnd"/>
+      <w:r>
+        <w:rPr>
+          <w:lang w:val="en-US"/>
+        </w:rPr>
+        <w:t>)</w:t>
+      </w:r>
+    </w:p>
+    <w:p>
+      <w:pPr>
+        <w:rPr>
+          <w:lang w:val="en-US"/>
+        </w:rPr>
+      </w:pPr>
+    </w:p>
+    <w:p>
+      <w:pPr>
+        <w:rPr>
+          <w:lang w:val="en-US"/>
+        </w:rPr>
+      </w:pPr>
+      <w:r>
+        <w:rPr>
+          <w:lang w:val="en-US"/>
+        </w:rPr>
+        <w:t># Filter helpers:</w:t>
+      </w:r>
+    </w:p>
+    <w:p>
+      <w:pPr>
+        <w:rPr>
+          <w:lang w:val="en-US"/>
+        </w:rPr>
+      </w:pPr>
+      <w:proofErr w:type="spellStart"/>
+      <w:r>
+        <w:rPr>
+          <w:lang w:val="en-US"/>
+        </w:rPr>
+        <w:t>active_files</w:t>
+      </w:r>
+      <w:proofErr w:type="spellEnd"/>
+      <w:r>
+        <w:rPr>
+          <w:lang w:val="en-US"/>
+        </w:rPr>
+        <w:t xml:space="preserve"> &lt;- </w:t>
+      </w:r>
+      <w:proofErr w:type="spellStart"/>
+      <w:r>
+        <w:rPr>
+          <w:lang w:val="en-US"/>
+        </w:rPr>
+        <w:t>filter_by_</w:t>
+      </w:r>
+      <w:proofErr w:type="gramStart"/>
+      <w:r>
+        <w:rPr>
+          <w:lang w:val="en-US"/>
+        </w:rPr>
+        <w:t>status</w:t>
+      </w:r>
+      <w:proofErr w:type="spellEnd"/>
+      <w:r>
+        <w:rPr>
+          <w:lang w:val="en-US"/>
+        </w:rPr>
+        <w:t>(</w:t>
+      </w:r>
+      <w:proofErr w:type="gramEnd"/>
+      <w:r>
+        <w:rPr>
+          <w:lang w:val="en-US"/>
+        </w:rPr>
+        <w:t>inventory, "Active")</w:t>
+      </w:r>
+    </w:p>
+    <w:p>
+      <w:pPr>
+        <w:rPr>
+          <w:lang w:val="en-US"/>
+        </w:rPr>
+      </w:pPr>
+      <w:proofErr w:type="spellStart"/>
+      <w:r>
+        <w:rPr>
+          <w:lang w:val="en-US"/>
+        </w:rPr>
+        <w:t>code_files</w:t>
+      </w:r>
+      <w:proofErr w:type="spellEnd"/>
+      <w:r>
+        <w:rPr>
+          <w:lang w:val="en-US"/>
+        </w:rPr>
+        <w:t xml:space="preserve"> &lt;- </w:t>
+      </w:r>
+      <w:proofErr w:type="spellStart"/>
+      <w:r>
+        <w:rPr>
+          <w:lang w:val="en-US"/>
+        </w:rPr>
+        <w:t>filter_by_</w:t>
+      </w:r>
+      <w:proofErr w:type="gramStart"/>
+      <w:r>
+        <w:rPr>
+          <w:lang w:val="en-US"/>
+        </w:rPr>
+        <w:t>category</w:t>
+      </w:r>
+      <w:proofErr w:type="spellEnd"/>
+      <w:r>
+        <w:rPr>
+          <w:lang w:val="en-US"/>
+        </w:rPr>
+        <w:t>(</w:t>
+      </w:r>
+      <w:proofErr w:type="gramEnd"/>
+      <w:r>
+        <w:rPr>
+          <w:lang w:val="en-US"/>
+        </w:rPr>
+        <w:t>inventory, "Code")</w:t>
+      </w:r>
+    </w:p>
+    <w:p>
+      <w:pPr>
+        <w:rPr>
+          <w:lang w:val="en-US"/>
+        </w:rPr>
+      </w:pPr>
+      <w:proofErr w:type="spellStart"/>
+      <w:r>
+        <w:rPr>
+          <w:lang w:val="en-US"/>
+        </w:rPr>
+        <w:t>archive_candidates</w:t>
+      </w:r>
+      <w:proofErr w:type="spellEnd"/>
+      <w:r>
+        <w:rPr>
+          <w:lang w:val="en-US"/>
+        </w:rPr>
+        <w:t xml:space="preserve"> &lt;- </w:t>
+      </w:r>
+      <w:proofErr w:type="spellStart"/>
+      <w:r>
+        <w:rPr>
+          <w:lang w:val="en-US"/>
+        </w:rPr>
+        <w:t>get_archive_candidates</w:t>
+      </w:r>
+      <w:proofErr w:type="spellEnd"/>
+      <w:r>
+        <w:rPr>
+          <w:lang w:val="en-US"/>
+        </w:rPr>
+        <w:t>(inventory)</w:t>
+      </w:r>
+    </w:p>
+    <w:p>
+      <w:pPr>
+        <w:rPr>
+          <w:lang w:val="en-US"/>
+        </w:rPr>
+      </w:pPr>
+    </w:p>
+    <w:p>
+      <w:pPr>
+        <w:rPr>
+          <w:lang w:val="en-US"/>
+        </w:rPr>
+      </w:pPr>
+    </w:p>
+    <w:p>
+      <w:pPr>
+        <w:rPr>
+          <w:u w:val="single"/>
+          <w:lang w:val="en-US"/>
+        </w:rPr>
+      </w:pPr>
+      <w:r>
+        <w:rPr>
+          <w:u w:val="single"/>
+          <w:lang w:val="en-US"/>
+        </w:rPr>
+        <w:t>regression tests</w:t>
+      </w:r>
+    </w:p>
+    <w:p>
+      <w:pPr>
+        <w:rPr>
+          <w:lang w:val="en-US"/>
+        </w:rPr>
+      </w:pPr>
+    </w:p>
+    <w:p>
+      <w:pPr>
+        <w:rPr>
+          <w:lang w:val="en-US"/>
+        </w:rPr>
+      </w:pPr>
+      <w:r>
+        <w:rPr>
+          <w:lang w:val="en-US"/>
+        </w:rPr>
+        <w:t>this tests to see all modules work fine.</w:t>
+      </w:r>
+    </w:p>
+    <w:p>
+      <w:pPr>
+        <w:rPr>
+          <w:lang w:val="en-US"/>
+        </w:rPr>
+      </w:pPr>
+    </w:p>
+    <w:p>
+      <w:pPr>
+        <w:rPr>
+          <w:lang w:val="en-US"/>
+        </w:rPr>
+      </w:pPr>
+      <w:r>
+        <w:rPr>
+          <w:lang w:val="en-US"/>
+        </w:rPr>
+        <w:t xml:space="preserve"># Set working directory to </w:t>
+      </w:r>
+      <w:proofErr w:type="gramStart"/>
+      <w:r>
+        <w:rPr>
+          <w:lang w:val="en-US"/>
+        </w:rPr>
+        <w:t>Turas</w:t>
+      </w:r>
+      <w:proofErr w:type="gramEnd"/>
+      <w:r>
+        <w:rPr>
+          <w:lang w:val="en-US"/>
+        </w:rPr>
+        <w:t xml:space="preserve"> root</w:t>
+      </w:r>
+    </w:p>
+    <w:p>
+      <w:pPr>
+        <w:tabs>
+          <w:tab w:val="left" w:pos="560"/>
+          <w:tab w:val="left" w:pos="1120"/>
+          <w:tab w:val="left" w:pos="1680"/>
+          <w:tab w:val="left" w:pos="2240"/>
+          <w:tab w:val="left" w:pos="2800"/>
+          <w:tab w:val="left" w:pos="3360"/>
+          <w:tab w:val="left" w:pos="3920"/>
+          <w:tab w:val="left" w:pos="4480"/>
+          <w:tab w:val="left" w:pos="5040"/>
+          <w:tab w:val="left" w:pos="5600"/>
+          <w:tab w:val="left" w:pos="6160"/>
+          <w:tab w:val="left" w:pos="6720"/>
+        </w:tabs>
+        <w:autoSpaceDE w:val="0"/>
+        <w:autoSpaceDN w:val="0"/>
+        <w:adjustRightInd w:val="0"/>
+        <w:rPr>
+          <w:rFonts w:ascii="Menlo" w:hAnsi="Menlo" w:cs="Menlo"/>
+          <w:color w:val="000000"/>
+          <w:kern w:val="0"/>
+          <w:sz w:val="22"/>
+          <w:szCs w:val="22"/>
+          <w:lang w:val="en-GB"/>
+        </w:rPr>
+      </w:pPr>
+      <w:proofErr w:type="spellStart"/>
+      <w:r>
+        <w:rPr>
+          <w:rFonts w:ascii="Menlo" w:hAnsi="Menlo" w:cs="Menlo"/>
+          <w:color w:val="000000"/>
+          <w:kern w:val="0"/>
+          <w:sz w:val="22"/>
+          <w:szCs w:val="22"/>
+          <w:lang w:val="en-GB"/>
         </w:rPr>
         <w:t>setwd</w:t>
       </w:r>
       <w:proofErr w:type="spellEnd"/>
       <w:r>
         <w:rPr>
-          <w:rFonts w:ascii="Courier New" w:eastAsia="Courier New" w:hAnsi="Courier New" w:cs="Courier New"/>
-          <w:color w:val="E74C3C"/>
-        </w:rPr>
-        <w:t>("/Users/</w:t>
+          <w:rFonts w:ascii="Menlo" w:hAnsi="Menlo" w:cs="Menlo"/>
+          <w:color w:val="000000"/>
+          <w:kern w:val="0"/>
+          <w:sz w:val="22"/>
+          <w:szCs w:val="22"/>
+          <w:lang w:val="en-GB"/>
+        </w:rPr>
+        <w:t>(</w:t>
+      </w:r>
+      <w:r>
+        <w:rPr>
+          <w:rFonts w:ascii="Menlo" w:hAnsi="Menlo" w:cs="Menlo"/>
+          <w:color w:val="B42419"/>
+          <w:kern w:val="0"/>
+          <w:sz w:val="22"/>
+          <w:szCs w:val="22"/>
+          <w:lang w:val="en-GB"/>
+        </w:rPr>
+        <w:t>"/Users/</w:t>
       </w:r>
       <w:proofErr w:type="spellStart"/>
       <w:r>
         <w:rPr>
-          <w:rFonts w:ascii="Courier New" w:eastAsia="Courier New" w:hAnsi="Courier New" w:cs="Courier New"/>
-          <w:color w:val="E74C3C"/>
+          <w:rFonts w:ascii="Menlo" w:hAnsi="Menlo" w:cs="Menlo"/>
+          <w:color w:val="B42419"/>
+          <w:kern w:val="0"/>
+          <w:sz w:val="22"/>
+          <w:szCs w:val="22"/>
+          <w:lang w:val="en-GB"/>
         </w:rPr>
         <w:t>duncan</w:t>
       </w:r>
       <w:proofErr w:type="spellEnd"/>
       <w:r>
         <w:rPr>
-          <w:rFonts w:ascii="Courier New" w:eastAsia="Courier New" w:hAnsi="Courier New" w:cs="Courier New"/>
-          <w:color w:val="E74C3C"/>
-        </w:rPr>
-        <w:t>/Documents/Turas")</w:t>
-      </w:r>
-    </w:p>
-    <w:p>
-      <w:pPr>
-        <w:ind w:left="360"/>
-      </w:pPr>
-      <w:r>
-        <w:rPr>
-          <w:rFonts w:ascii="Courier New" w:eastAsia="Courier New" w:hAnsi="Courier New" w:cs="Courier New"/>
-          <w:color w:val="E74C3C"/>
-        </w:rPr>
-        <w:t>source("modules/parser/</w:t>
+          <w:rFonts w:ascii="Menlo" w:hAnsi="Menlo" w:cs="Menlo"/>
+          <w:color w:val="B42419"/>
+          <w:kern w:val="0"/>
+          <w:sz w:val="22"/>
+          <w:szCs w:val="22"/>
+          <w:lang w:val="en-GB"/>
+        </w:rPr>
+        <w:t>/Documents/Turas"</w:t>
+      </w:r>
+      <w:r>
+        <w:rPr>
+          <w:rFonts w:ascii="Menlo" w:hAnsi="Menlo" w:cs="Menlo"/>
+          <w:color w:val="000000"/>
+          <w:kern w:val="0"/>
+          <w:sz w:val="22"/>
+          <w:szCs w:val="22"/>
+          <w:lang w:val="en-GB"/>
+        </w:rPr>
+        <w:t>)</w:t>
+      </w:r>
+    </w:p>
+    <w:p>
+      <w:pPr>
+        <w:rPr>
+          <w:lang w:val="en-US"/>
+        </w:rPr>
+      </w:pPr>
+      <w:r>
+        <w:rPr>
+          <w:lang w:val="en-US"/>
+        </w:rPr>
+        <w:t># Run all regression tests</w:t>
+      </w:r>
+    </w:p>
+    <w:p>
+      <w:pPr>
+        <w:rPr>
+          <w:lang w:val="en-US"/>
+        </w:rPr>
+      </w:pPr>
+      <w:r>
+        <w:rPr>
+          <w:lang w:val="en-US"/>
+        </w:rPr>
+        <w:t>source("tests/regression/</w:t>
       </w:r>
       <w:proofErr w:type="spellStart"/>
       <w:r>
         <w:rPr>
-          <w:rFonts w:ascii="Courier New" w:eastAsia="Courier New" w:hAnsi="Courier New" w:cs="Courier New"/>
-          <w:color w:val="E74C3C"/>
-        </w:rPr>
-        <w:t>run_parser.R</w:t>
+          <w:lang w:val="en-US"/>
+        </w:rPr>
+        <w:t>run_all_regression_</w:t>
+      </w:r>
+      <w:proofErr w:type="gramStart"/>
+      <w:r>
+        <w:rPr>
+          <w:lang w:val="en-US"/>
+        </w:rPr>
+        <w:t>tests.R</w:t>
       </w:r>
       <w:proofErr w:type="spellEnd"/>
-      <w:r>
-        <w:rPr>
-          <w:rFonts w:ascii="Courier New" w:eastAsia="Courier New" w:hAnsi="Courier New" w:cs="Courier New"/>
-          <w:color w:val="E74C3C"/>
+      <w:proofErr w:type="gramEnd"/>
+      <w:r>
+        <w:rPr>
+          <w:lang w:val="en-US"/>
         </w:rPr>
         <w:t>")</w:t>
       </w:r>
-    </w:p>
-    <w:p>
-      <w:pPr>
-        <w:spacing w:after="120"/>
-        <w:ind w:left="360"/>
-      </w:pPr>
-      <w:proofErr w:type="spellStart"/>
-      <w:r>
-        <w:rPr>
-          <w:rFonts w:ascii="Courier New" w:eastAsia="Courier New" w:hAnsi="Courier New" w:cs="Courier New"/>
-          <w:color w:val="E74C3C"/>
-        </w:rPr>
-        <w:t>run_parser</w:t>
-      </w:r>
-      <w:proofErr w:type="spellEnd"/>
-      <w:r>
-        <w:rPr>
-          <w:rFonts w:ascii="Courier New" w:eastAsia="Courier New" w:hAnsi="Courier New" w:cs="Courier New"/>
-          <w:color w:val="E74C3C"/>
-        </w:rPr>
-        <w:t>()</w:t>
-      </w:r>
-    </w:p>
-    <w:p>
-      <w:pPr>
-        <w:rPr>
-          <w:lang w:val="en-US"/>
-        </w:rPr>
-      </w:pPr>
-    </w:p>
-    <w:p>
-      <w:pPr>
-        <w:rPr>
-          <w:lang w:val="en-US"/>
-        </w:rPr>
-      </w:pPr>
-      <w:r>
-        <w:rPr>
-          <w:lang w:val="en-US"/>
-        </w:rPr>
-        <w:t>Tabs</w:t>
-      </w:r>
-    </w:p>
-    <w:p>
-      <w:pPr>
-        <w:spacing w:after="120"/>
-        <w:rPr>
-          <w:color w:val="EE0000"/>
-        </w:rPr>
-      </w:pPr>
-      <w:proofErr w:type="spellStart"/>
-      <w:r>
-        <w:rPr>
-          <w:color w:val="EE0000"/>
-        </w:rPr>
-        <w:t>setwd</w:t>
-      </w:r>
-      <w:proofErr w:type="spellEnd"/>
-      <w:r>
-        <w:rPr>
-          <w:color w:val="EE0000"/>
-        </w:rPr>
-        <w:t>("/Users/</w:t>
-      </w:r>
-      <w:proofErr w:type="spellStart"/>
-      <w:r>
-        <w:rPr>
-          <w:color w:val="EE0000"/>
-        </w:rPr>
-        <w:t>duncan</w:t>
-      </w:r>
-      <w:proofErr w:type="spellEnd"/>
-      <w:r>
-        <w:rPr>
-          <w:color w:val="EE0000"/>
-        </w:rPr>
-        <w:t>/Documents/Turas")</w:t>
-      </w:r>
-    </w:p>
-    <w:p>
-      <w:pPr>
-        <w:spacing w:after="120"/>
-        <w:rPr>
-          <w:color w:val="EE0000"/>
-        </w:rPr>
-      </w:pPr>
-      <w:r>
-        <w:rPr>
-          <w:color w:val="EE0000"/>
-        </w:rPr>
-        <w:t>source("modules/tabs/</w:t>
-      </w:r>
-      <w:proofErr w:type="spellStart"/>
-      <w:r>
-        <w:rPr>
-          <w:color w:val="EE0000"/>
-        </w:rPr>
-        <w:t>run_tabs_gui.R</w:t>
-      </w:r>
-      <w:proofErr w:type="spellEnd"/>
-      <w:r>
-        <w:rPr>
-          <w:color w:val="EE0000"/>
-        </w:rPr>
-        <w:t>")</w:t>
-      </w:r>
-    </w:p>
-    <w:p>
-      <w:pPr>
-        <w:spacing w:after="120"/>
-        <w:rPr>
-          <w:color w:val="EE0000"/>
-        </w:rPr>
-      </w:pPr>
-      <w:proofErr w:type="spellStart"/>
-      <w:r>
-        <w:rPr>
-          <w:color w:val="EE0000"/>
-        </w:rPr>
-        <w:t>run_tabs_gui</w:t>
-      </w:r>
-      <w:proofErr w:type="spellEnd"/>
-      <w:r>
-        <w:rPr>
-          <w:color w:val="EE0000"/>
-        </w:rPr>
-        <w:t>()</w:t>
-      </w:r>
-    </w:p>
-    <w:p>
-      <w:pPr>
-        <w:rPr>
-          <w:lang w:val="en-US"/>
-        </w:rPr>
-      </w:pPr>
-    </w:p>
-    <w:p>
-      <w:pPr>
-        <w:rPr>
-          <w:lang w:val="en-US"/>
-        </w:rPr>
-      </w:pPr>
-      <w:r>
-        <w:rPr>
-          <w:lang w:val="en-US"/>
-        </w:rPr>
-        <w:t>Tracker</w:t>
-      </w:r>
-    </w:p>
-    <w:p>
-      <w:r>
-        <w:t>Run the following commands:</w:t>
-      </w:r>
-    </w:p>
-    <w:p>
-      <w:r>
-        <w:t xml:space="preserve">   </w:t>
-      </w:r>
-      <w:proofErr w:type="spellStart"/>
-      <w:r>
-        <w:t>setwd</w:t>
-      </w:r>
-      <w:proofErr w:type="spellEnd"/>
-      <w:r>
-        <w:t>("/Users/</w:t>
-      </w:r>
-      <w:proofErr w:type="spellStart"/>
-      <w:r>
-        <w:t>duncan</w:t>
-      </w:r>
-      <w:proofErr w:type="spellEnd"/>
-      <w:r>
-        <w:t>/Documents/Turas")</w:t>
-      </w:r>
-    </w:p>
-    <w:p>
-      <w:r>
-        <w:t xml:space="preserve">   source("</w:t>
-      </w:r>
-      <w:proofErr w:type="spellStart"/>
-      <w:r>
-        <w:t>launch_tracker_gui.R</w:t>
-      </w:r>
-      <w:proofErr w:type="spellEnd"/>
-      <w:r>
-        <w:t>")</w:t>
-      </w:r>
-    </w:p>
-    <w:p>
-      <w:pPr>
-        <w:rPr>
-          <w:lang w:val="en-US"/>
-        </w:rPr>
-      </w:pPr>
     </w:p>
     <w:sectPr>
       <w:pgSz w:w="11906" w:h="16838"/>

</xml_diff>